<commit_message>
feat: improve Activity 1 instructional scaffolding and authenticity
Major changes:
- Redesign Activity 1 as 3-slide scaffolded sequence (setup → evidence → debrief)
- Fix scenario authenticity: AI catches technical patterns (password, brute force)
  while humans provide institutional context (budget cuts, motive, access)
- Add countdown timer with bottom-left positioning for table activity
- Add Lord Icon APNG files for H1 slide visual interest
- Add countdown Quarto extension for timed activities
- Fix CSS font-size syntax error in inline styles

The jmiller/Lincoln Elementary scenario now authentically represents
what AI can and cannot do, avoiding the false dichotomy where AI was
claimed to miss things it would actually catch.
</commit_message>
<xml_diff>
--- a/docs/activities/01-security-detective-teams/index.docx
+++ b/docs/activities/01-security-detective-teams/index.docx
@@ -44,7 +44,7 @@
         </w:p>
       </w:sdtContent>
     </w:sdt>
-    <w:bookmarkStart w:id="24" w:name="overview"/>
+    <w:bookmarkStart w:id="28" w:name="overview"/>
     <w:p>
       <w:pPr>
         <w:pStyle w:val="Heading2"/>
@@ -75,6 +75,72 @@
       <w:r>
         <w:t xml:space="preserve">: AI excels at pattern recognition across large datasets; humans excel at understanding context and making judgment calls. Together, they achieve insights neither could reach alone.</w:t>
       </w:r>
+    </w:p>
+    <w:bookmarkStart w:id="27" w:name="activity-flow"/>
+    <w:p>
+      <w:pPr>
+        <w:pStyle w:val="Heading3"/>
+      </w:pPr>
+      <w:r>
+        <w:t xml:space="preserve">Activity Flow</w:t>
+      </w:r>
+    </w:p>
+    <w:p>
+      <w:pPr>
+        <w:pStyle w:val="FirstParagraph"/>
+      </w:pPr>
+    </w:p>
+    <w:p>
+      <w:pPr>
+        <w:pStyle w:val="BodyText"/>
+      </w:pPr>
+      <w:r>
+        <w:drawing>
+          <wp:inline>
+            <wp:extent cx="5334000" cy="717126"/>
+            <wp:effectExtent b="0" l="0" r="0" t="0"/>
+            <wp:docPr descr="" title="" id="21" name="Picture"/>
+            <a:graphic>
+              <a:graphicData uri="http://schemas.openxmlformats.org/drawingml/2006/picture">
+                <pic:pic>
+                  <pic:nvPicPr>
+                    <pic:cNvPr descr="index_files\figure-docx\mermaid-figure-2.png" id="22" name="Picture"/>
+                    <pic:cNvPicPr>
+                      <a:picLocks noChangeArrowheads="1" noChangeAspect="1"/>
+                    </pic:cNvPicPr>
+                  </pic:nvPicPr>
+                  <pic:blipFill>
+                    <a:blip r:embed="rId20"/>
+                    <a:stretch>
+                      <a:fillRect/>
+                    </a:stretch>
+                  </pic:blipFill>
+                  <pic:spPr bwMode="auto">
+                    <a:xfrm>
+                      <a:off x="0" y="0"/>
+                      <a:ext cx="5334000" cy="717126"/>
+                    </a:xfrm>
+                    <a:prstGeom prst="rect">
+                      <a:avLst/>
+                    </a:prstGeom>
+                    <a:noFill/>
+                    <a:ln w="9525">
+                      <a:noFill/>
+                      <a:headEnd/>
+                      <a:tailEnd/>
+                    </a:ln>
+                  </pic:spPr>
+                </pic:pic>
+              </a:graphicData>
+            </a:graphic>
+          </wp:inline>
+        </w:drawing>
+      </w:r>
+    </w:p>
+    <w:p>
+      <w:pPr>
+        <w:pStyle w:val="BodyText"/>
+      </w:pPr>
     </w:p>
     <w:tbl>
       <w:tblPr>
@@ -117,18 +183,18 @@
                 <wp:inline>
                   <wp:extent cx="152400" cy="152400"/>
                   <wp:effectExtent b="0" l="0" r="0" t="0"/>
-                  <wp:docPr descr="" title="" id="21" name="Picture"/>
+                  <wp:docPr descr="" title="" id="24" name="Picture"/>
                   <a:graphic>
                     <a:graphicData uri="http://schemas.openxmlformats.org/drawingml/2006/picture">
                       <pic:pic>
                         <pic:nvPicPr>
-                          <pic:cNvPr descr="C:\Users\ryan\AppData\Local\Programs\Quarto\share\formats\docx\note.png" id="22" name="Picture"/>
+                          <pic:cNvPr descr="C:\Users\ryan\AppData\Local\Programs\Quarto\share\formats\docx\note.png" id="25" name="Picture"/>
                           <pic:cNvPicPr>
                             <a:picLocks noChangeArrowheads="1" noChangeAspect="1"/>
                           </pic:cNvPicPr>
                         </pic:nvPicPr>
                         <pic:blipFill>
-                          <a:blip r:embed="rId20"/>
+                          <a:blip r:embed="rId23"/>
                           <a:stretch>
                             <a:fillRect/>
                           </a:stretch>
@@ -195,7 +261,7 @@
             <w:pPr>
               <w:spacing w:after="16"/>
             </w:pPr>
-            <w:hyperlink r:id="rId23">
+            <w:hyperlink r:id="rId26">
               <w:r>
                 <w:rPr>
                   <w:rStyle w:val="Hyperlink"/>
@@ -208,8 +274,9 @@
         </w:tc>
       </w:tr>
     </w:tbl>
-    <w:bookmarkEnd w:id="24"/>
-    <w:bookmarkStart w:id="33" w:name="grade-band-versions"/>
+    <w:bookmarkEnd w:id="27"/>
+    <w:bookmarkEnd w:id="28"/>
+    <w:bookmarkStart w:id="37" w:name="grade-band-versions"/>
     <w:p>
       <w:pPr>
         <w:pStyle w:val="Heading2"/>
@@ -218,7 +285,7 @@
         <w:t xml:space="preserve">Grade-Band Versions</w:t>
       </w:r>
     </w:p>
-    <w:bookmarkStart w:id="26" w:name="k-2-mystery-helpers"/>
+    <w:bookmarkStart w:id="30" w:name="k-2-mystery-helpers"/>
     <w:p>
       <w:pPr>
         <w:pStyle w:val="Heading3"/>
@@ -266,7 +333,7 @@
       <w:pPr>
         <w:pStyle w:val="BodyText"/>
       </w:pPr>
-      <w:hyperlink r:id="rId25">
+      <w:hyperlink r:id="rId29">
         <w:r>
           <w:rPr>
             <w:rStyle w:val="Hyperlink"/>
@@ -275,8 +342,8 @@
         </w:r>
       </w:hyperlink>
     </w:p>
-    <w:bookmarkEnd w:id="26"/>
-    <w:bookmarkStart w:id="28" w:name="grades-3-5-locked-library-computers"/>
+    <w:bookmarkEnd w:id="30"/>
+    <w:bookmarkStart w:id="32" w:name="grades-3-5-locked-library-computers"/>
     <w:p>
       <w:pPr>
         <w:pStyle w:val="Heading3"/>
@@ -312,7 +379,7 @@
       <w:pPr>
         <w:pStyle w:val="BodyText"/>
       </w:pPr>
-      <w:hyperlink r:id="rId27">
+      <w:hyperlink r:id="rId31">
         <w:r>
           <w:rPr>
             <w:rStyle w:val="Hyperlink"/>
@@ -321,8 +388,8 @@
         </w:r>
       </w:hyperlink>
     </w:p>
-    <w:bookmarkEnd w:id="28"/>
-    <w:bookmarkStart w:id="30" w:name="grades-6-8-security-detective-teams"/>
+    <w:bookmarkEnd w:id="32"/>
+    <w:bookmarkStart w:id="34" w:name="grades-6-8-security-detective-teams"/>
     <w:p>
       <w:pPr>
         <w:pStyle w:val="Heading3"/>
@@ -358,7 +425,7 @@
       <w:pPr>
         <w:pStyle w:val="BodyText"/>
       </w:pPr>
-      <w:hyperlink r:id="rId29">
+      <w:hyperlink r:id="rId33">
         <w:r>
           <w:rPr>
             <w:rStyle w:val="Hyperlink"/>
@@ -367,8 +434,8 @@
         </w:r>
       </w:hyperlink>
     </w:p>
-    <w:bookmarkEnd w:id="30"/>
-    <w:bookmarkStart w:id="32" w:name="grades-9-12-threat-investigation"/>
+    <w:bookmarkEnd w:id="34"/>
+    <w:bookmarkStart w:id="36" w:name="grades-9-12-threat-investigation"/>
     <w:p>
       <w:pPr>
         <w:pStyle w:val="Heading3"/>
@@ -404,7 +471,7 @@
       <w:pPr>
         <w:pStyle w:val="BodyText"/>
       </w:pPr>
-      <w:hyperlink r:id="rId31">
+      <w:hyperlink r:id="rId35">
         <w:r>
           <w:rPr>
             <w:rStyle w:val="Hyperlink"/>
@@ -413,9 +480,9 @@
         </w:r>
       </w:hyperlink>
     </w:p>
-    <w:bookmarkEnd w:id="32"/>
-    <w:bookmarkEnd w:id="33"/>
-    <w:bookmarkStart w:id="34" w:name="nice-framework-alignment"/>
+    <w:bookmarkEnd w:id="36"/>
+    <w:bookmarkEnd w:id="37"/>
+    <w:bookmarkStart w:id="38" w:name="nice-framework-alignment"/>
     <w:p>
       <w:pPr>
         <w:pStyle w:val="Heading2"/>
@@ -454,8 +521,8 @@
         <w:t xml:space="preserve">: Log analysis, indicator correlation, human-AI collaboration, and threat assessment</w:t>
       </w:r>
     </w:p>
-    <w:bookmarkEnd w:id="34"/>
-    <w:bookmarkStart w:id="40" w:name="supporting-materials"/>
+    <w:bookmarkEnd w:id="38"/>
+    <w:bookmarkStart w:id="44" w:name="supporting-materials"/>
     <w:p>
       <w:pPr>
         <w:pStyle w:val="Heading2"/>
@@ -472,7 +539,7 @@
           <w:numId w:val="1001"/>
         </w:numPr>
       </w:pPr>
-      <w:hyperlink r:id="rId35">
+      <w:hyperlink r:id="rId39">
         <w:r>
           <w:rPr>
             <w:rStyle w:val="Hyperlink"/>
@@ -489,7 +556,7 @@
           <w:numId w:val="1001"/>
         </w:numPr>
       </w:pPr>
-      <w:hyperlink r:id="rId36">
+      <w:hyperlink r:id="rId40">
         <w:r>
           <w:rPr>
             <w:rStyle w:val="Hyperlink"/>
@@ -506,7 +573,7 @@
           <w:numId w:val="1001"/>
         </w:numPr>
       </w:pPr>
-      <w:hyperlink r:id="rId37">
+      <w:hyperlink r:id="rId41">
         <w:r>
           <w:rPr>
             <w:rStyle w:val="Hyperlink"/>
@@ -523,7 +590,7 @@
           <w:numId w:val="1001"/>
         </w:numPr>
       </w:pPr>
-      <w:hyperlink r:id="rId38">
+      <w:hyperlink r:id="rId42">
         <w:r>
           <w:rPr>
             <w:rStyle w:val="Hyperlink"/>
@@ -540,7 +607,7 @@
           <w:numId w:val="1001"/>
         </w:numPr>
       </w:pPr>
-      <w:hyperlink r:id="rId39">
+      <w:hyperlink r:id="rId43">
         <w:r>
           <w:rPr>
             <w:rStyle w:val="Hyperlink"/>
@@ -555,7 +622,7 @@
         <w:t xml:space="preserve">(for low-resource implementation)</w:t>
       </w:r>
     </w:p>
-    <w:bookmarkEnd w:id="40"/>
+    <w:bookmarkEnd w:id="44"/>
     <w:sectPr>
       <w:footnotePr>
         <w:numRestart w:val="eachSect"/>

</xml_diff>